<commit_message>
Add alt text info
</commit_message>
<xml_diff>
--- a/Unit3/Unit3 6-7.docx
+++ b/Unit3/Unit3 6-7.docx
@@ -16,14 +16,12 @@
         </w:rPr>
         <w:t xml:space="preserve">Instructional Days: </w:t>
       </w:r>
-      <w:bookmarkStart w:id="0" w:name="_GoBack"/>
       <w:r>
         <w:rPr>
           <w:rFonts w:ascii="Arial" w:hAnsi="Arial" w:cs="Arial"/>
         </w:rPr>
         <w:t>6-7</w:t>
       </w:r>
-      <w:bookmarkEnd w:id="0"/>
     </w:p>
     <w:p>
       <w:pPr>
@@ -668,6 +666,44 @@
         </w:rPr>
         <w:t>r image into their html page.</w:t>
       </w:r>
+    </w:p>
+    <w:p>
+      <w:pPr>
+        <w:pStyle w:val="ListParagraph"/>
+        <w:numPr>
+          <w:ilvl w:val="0"/>
+          <w:numId w:val="6"/>
+        </w:numPr>
+        <w:rPr>
+          <w:rFonts w:ascii="Arial" w:hAnsi="Arial" w:cs="Arial"/>
+        </w:rPr>
+      </w:pPr>
+      <w:r>
+        <w:rPr>
+          <w:rFonts w:ascii="Arial" w:hAnsi="Arial" w:cs="Arial"/>
+        </w:rPr>
+        <w:t xml:space="preserve">Explain the purpose of the alt tag and how it can be used in their images. </w:t>
+      </w:r>
+    </w:p>
+    <w:p>
+      <w:pPr>
+        <w:pStyle w:val="ListParagraph"/>
+        <w:numPr>
+          <w:ilvl w:val="1"/>
+          <w:numId w:val="6"/>
+        </w:numPr>
+        <w:rPr>
+          <w:rFonts w:ascii="Arial" w:hAnsi="Arial" w:cs="Arial"/>
+        </w:rPr>
+      </w:pPr>
+      <w:r>
+        <w:rPr>
+          <w:rFonts w:ascii="Arial" w:hAnsi="Arial" w:cs="Arial"/>
+        </w:rPr>
+        <w:t>Ex. &lt;img src=”xxx.jpg” alt=”A sunflower in the rain”&gt;</w:t>
+      </w:r>
+      <w:bookmarkStart w:id="0" w:name="_GoBack"/>
+      <w:bookmarkEnd w:id="0"/>
     </w:p>
     <w:p>
       <w:pPr>
@@ -908,7 +944,7 @@
         <w:rFonts w:ascii="Courier New" w:hAnsi="Courier New" w:cs="Courier New" w:hint="default"/>
       </w:rPr>
     </w:lvl>
-    <w:lvl w:ilvl="1" w:tplc="04090003" w:tentative="1">
+    <w:lvl w:ilvl="1" w:tplc="04090003">
       <w:start w:val="1"/>
       <w:numFmt w:val="bullet"/>
       <w:lvlText w:val="o"/>

</xml_diff>

<commit_message>
Put a strikethrough all of the content related to image editing/cropping
</commit_message>
<xml_diff>
--- a/Unit3/Unit3 6-7.docx
+++ b/Unit3/Unit3 6-7.docx
@@ -40,7 +40,28 @@
         <w:rPr>
           <w:rFonts w:ascii="Arial" w:hAnsi="Arial" w:cs="Arial"/>
         </w:rPr>
-        <w:t xml:space="preserve"> Explore image editing for the web using Photoshop or an image editor of choice. </w:t>
+        <w:t xml:space="preserve"> </w:t>
+      </w:r>
+      <w:r>
+        <w:rPr>
+          <w:rFonts w:ascii="Arial" w:hAnsi="Arial" w:cs="Arial"/>
+          <w:strike/>
+          <w:highlight w:val="red"/>
+        </w:rPr>
+        <w:t>Explore image editing for the web using Photoshop or an image editor of choice.</w:t>
+      </w:r>
+      <w:r>
+        <w:rPr>
+          <w:rFonts w:ascii="Arial" w:hAnsi="Arial" w:cs="Arial"/>
+          <w:strike/>
+        </w:rPr>
+        <w:t xml:space="preserve"> </w:t>
+      </w:r>
+      <w:r>
+        <w:rPr>
+          <w:rFonts w:ascii="Arial" w:hAnsi="Arial" w:cs="Arial"/>
+        </w:rPr>
+        <w:t>Explore the use of images on the web.</w:t>
       </w:r>
     </w:p>
     <w:p>
@@ -57,6 +78,7 @@
         </w:rPr>
         <w:t>Objectives</w:t>
       </w:r>
+      <w:proofErr w:type="gramStart"/>
       <w:r>
         <w:rPr>
           <w:rFonts w:ascii="Arial" w:hAnsi="Arial" w:cs="Arial"/>
@@ -64,6 +86,7 @@
         </w:rPr>
         <w:t>:</w:t>
       </w:r>
+      <w:proofErr w:type="gramEnd"/>
       <w:r>
         <w:rPr>
           <w:rFonts w:ascii="Arial" w:hAnsi="Arial" w:cs="Arial"/>
@@ -99,11 +122,15 @@
         </w:numPr>
         <w:rPr>
           <w:rFonts w:ascii="Arial" w:hAnsi="Arial" w:cs="Arial"/>
-        </w:rPr>
-      </w:pPr>
-      <w:r>
-        <w:rPr>
-          <w:rFonts w:ascii="Arial" w:hAnsi="Arial" w:cs="Arial"/>
+          <w:strike/>
+          <w:highlight w:val="red"/>
+        </w:rPr>
+      </w:pPr>
+      <w:r>
+        <w:rPr>
+          <w:rFonts w:ascii="Arial" w:hAnsi="Arial" w:cs="Arial"/>
+          <w:strike/>
+          <w:highlight w:val="red"/>
         </w:rPr>
         <w:t xml:space="preserve">Resize and crop images for the web. </w:t>
       </w:r>
@@ -123,7 +150,35 @@
         <w:rPr>
           <w:rFonts w:ascii="Arial" w:hAnsi="Arial" w:cs="Arial"/>
         </w:rPr>
-        <w:t xml:space="preserve">Identify and differentiate between the various image formats used in web sites: jpg, gif, png. </w:t>
+        <w:t xml:space="preserve">Identify and differentiate between the various </w:t>
+      </w:r>
+      <w:proofErr w:type="gramStart"/>
+      <w:r>
+        <w:rPr>
+          <w:rFonts w:ascii="Arial" w:hAnsi="Arial" w:cs="Arial"/>
+        </w:rPr>
+        <w:t>image</w:t>
+      </w:r>
+      <w:proofErr w:type="gramEnd"/>
+      <w:r>
+        <w:rPr>
+          <w:rFonts w:ascii="Arial" w:hAnsi="Arial" w:cs="Arial"/>
+        </w:rPr>
+        <w:t xml:space="preserve"> formats used in web sites: jpg, gif, </w:t>
+      </w:r>
+      <w:proofErr w:type="spellStart"/>
+      <w:r>
+        <w:rPr>
+          <w:rFonts w:ascii="Arial" w:hAnsi="Arial" w:cs="Arial"/>
+        </w:rPr>
+        <w:t>png</w:t>
+      </w:r>
+      <w:proofErr w:type="spellEnd"/>
+      <w:r>
+        <w:rPr>
+          <w:rFonts w:ascii="Arial" w:hAnsi="Arial" w:cs="Arial"/>
+        </w:rPr>
+        <w:t xml:space="preserve">. </w:t>
       </w:r>
     </w:p>
     <w:p>
@@ -191,11 +246,15 @@
         </w:numPr>
         <w:rPr>
           <w:rFonts w:ascii="Arial" w:hAnsi="Arial" w:cs="Arial"/>
-        </w:rPr>
-      </w:pPr>
-      <w:r>
-        <w:rPr>
-          <w:rFonts w:ascii="Arial" w:hAnsi="Arial" w:cs="Arial"/>
+          <w:strike/>
+          <w:highlight w:val="red"/>
+        </w:rPr>
+      </w:pPr>
+      <w:r>
+        <w:rPr>
+          <w:rFonts w:ascii="Arial" w:hAnsi="Arial" w:cs="Arial"/>
+          <w:strike/>
+          <w:highlight w:val="red"/>
         </w:rPr>
         <w:t xml:space="preserve">Demo of resizing and cropping images (15 minutes) </w:t>
       </w:r>
@@ -283,11 +342,15 @@
         </w:numPr>
         <w:rPr>
           <w:rFonts w:ascii="Arial" w:hAnsi="Arial" w:cs="Arial"/>
-        </w:rPr>
-      </w:pPr>
-      <w:r>
-        <w:rPr>
-          <w:rFonts w:ascii="Arial" w:hAnsi="Arial" w:cs="Arial"/>
+          <w:strike/>
+          <w:highlight w:val="red"/>
+        </w:rPr>
+      </w:pPr>
+      <w:r>
+        <w:rPr>
+          <w:rFonts w:ascii="Arial" w:hAnsi="Arial" w:cs="Arial"/>
+          <w:strike/>
+          <w:highlight w:val="red"/>
         </w:rPr>
         <w:t xml:space="preserve">Select and crop a few images. </w:t>
       </w:r>
@@ -441,11 +504,15 @@
         </w:numPr>
         <w:rPr>
           <w:rFonts w:ascii="Arial" w:hAnsi="Arial" w:cs="Arial"/>
-        </w:rPr>
-      </w:pPr>
-      <w:r>
-        <w:rPr>
-          <w:rFonts w:ascii="Arial" w:hAnsi="Arial" w:cs="Arial"/>
+          <w:strike/>
+          <w:highlight w:val="red"/>
+        </w:rPr>
+      </w:pPr>
+      <w:r>
+        <w:rPr>
+          <w:rFonts w:ascii="Arial" w:hAnsi="Arial" w:cs="Arial"/>
+          <w:strike/>
+          <w:highlight w:val="red"/>
         </w:rPr>
         <w:t>Selecting and cropping an image</w:t>
       </w:r>
@@ -459,11 +526,15 @@
         </w:numPr>
         <w:rPr>
           <w:rFonts w:ascii="Arial" w:hAnsi="Arial" w:cs="Arial"/>
-        </w:rPr>
-      </w:pPr>
-      <w:r>
-        <w:rPr>
-          <w:rFonts w:ascii="Arial" w:hAnsi="Arial" w:cs="Arial"/>
+          <w:strike/>
+          <w:highlight w:val="red"/>
+        </w:rPr>
+      </w:pPr>
+      <w:r>
+        <w:rPr>
+          <w:rFonts w:ascii="Arial" w:hAnsi="Arial" w:cs="Arial"/>
+          <w:strike/>
+          <w:highlight w:val="red"/>
         </w:rPr>
         <w:t>Demonstrate how to crop and resize images in Photoshop or image editor of choice. Part of this will be review from Unit 1.</w:t>
       </w:r>
@@ -477,11 +548,15 @@
         </w:numPr>
         <w:rPr>
           <w:rFonts w:ascii="Arial" w:hAnsi="Arial" w:cs="Arial"/>
-        </w:rPr>
-      </w:pPr>
-      <w:r>
-        <w:rPr>
-          <w:rFonts w:ascii="Arial" w:hAnsi="Arial" w:cs="Arial"/>
+          <w:strike/>
+          <w:highlight w:val="red"/>
+        </w:rPr>
+      </w:pPr>
+      <w:r>
+        <w:rPr>
+          <w:rFonts w:ascii="Arial" w:hAnsi="Arial" w:cs="Arial"/>
+          <w:strike/>
+          <w:highlight w:val="red"/>
         </w:rPr>
         <w:t>Have students choose a few images that they will add to their web page and crop them.</w:t>
       </w:r>
@@ -495,11 +570,15 @@
         </w:numPr>
         <w:rPr>
           <w:rFonts w:ascii="Arial" w:hAnsi="Arial" w:cs="Arial"/>
-        </w:rPr>
-      </w:pPr>
-      <w:r>
-        <w:rPr>
-          <w:rFonts w:ascii="Arial" w:hAnsi="Arial" w:cs="Arial"/>
+          <w:strike/>
+          <w:highlight w:val="red"/>
+        </w:rPr>
+      </w:pPr>
+      <w:r>
+        <w:rPr>
+          <w:rFonts w:ascii="Arial" w:hAnsi="Arial" w:cs="Arial"/>
+          <w:strike/>
+          <w:highlight w:val="red"/>
         </w:rPr>
         <w:t>Explain that students should save their images for use in this project and later projects. Html pages that include images</w:t>
       </w:r>
@@ -570,8 +649,16 @@
         <w:rPr>
           <w:rFonts w:ascii="Arial" w:hAnsi="Arial" w:cs="Arial"/>
         </w:rPr>
-        <w:t>&lt;img</w:t>
-      </w:r>
+        <w:t>&lt;</w:t>
+      </w:r>
+      <w:proofErr w:type="spellStart"/>
+      <w:r>
+        <w:rPr>
+          <w:rFonts w:ascii="Arial" w:hAnsi="Arial" w:cs="Arial"/>
+        </w:rPr>
+        <w:t>img</w:t>
+      </w:r>
+      <w:proofErr w:type="spellEnd"/>
       <w:r>
         <w:rPr>
           <w:rFonts w:ascii="Arial" w:hAnsi="Arial" w:cs="Arial"/>
@@ -622,7 +709,35 @@
         <w:rPr>
           <w:rFonts w:ascii="Arial" w:hAnsi="Arial" w:cs="Arial"/>
         </w:rPr>
-        <w:t>mage is &lt;img src=”xxxx.jpg”/&gt;</w:t>
+        <w:t>mage is &lt;</w:t>
+      </w:r>
+      <w:proofErr w:type="spellStart"/>
+      <w:r>
+        <w:rPr>
+          <w:rFonts w:ascii="Arial" w:hAnsi="Arial" w:cs="Arial"/>
+        </w:rPr>
+        <w:t>img</w:t>
+      </w:r>
+      <w:proofErr w:type="spellEnd"/>
+      <w:r>
+        <w:rPr>
+          <w:rFonts w:ascii="Arial" w:hAnsi="Arial" w:cs="Arial"/>
+        </w:rPr>
+        <w:t xml:space="preserve"> </w:t>
+      </w:r>
+      <w:proofErr w:type="spellStart"/>
+      <w:r>
+        <w:rPr>
+          <w:rFonts w:ascii="Arial" w:hAnsi="Arial" w:cs="Arial"/>
+        </w:rPr>
+        <w:t>src</w:t>
+      </w:r>
+      <w:proofErr w:type="spellEnd"/>
+      <w:r>
+        <w:rPr>
+          <w:rFonts w:ascii="Arial" w:hAnsi="Arial" w:cs="Arial"/>
+        </w:rPr>
+        <w:t>=”xxxx.jpg”/&gt;</w:t>
       </w:r>
       <w:r>
         <w:rPr>
@@ -630,11 +745,19 @@
         </w:rPr>
         <w:br/>
       </w:r>
-      <w:r>
-        <w:rPr>
-          <w:rFonts w:ascii="Arial" w:hAnsi="Arial" w:cs="Arial"/>
-        </w:rPr>
-        <w:t xml:space="preserve">xxxx is the name of the image file. The image should be in the </w:t>
+      <w:proofErr w:type="spellStart"/>
+      <w:r>
+        <w:rPr>
+          <w:rFonts w:ascii="Arial" w:hAnsi="Arial" w:cs="Arial"/>
+        </w:rPr>
+        <w:t>xxxx</w:t>
+      </w:r>
+      <w:proofErr w:type="spellEnd"/>
+      <w:r>
+        <w:rPr>
+          <w:rFonts w:ascii="Arial" w:hAnsi="Arial" w:cs="Arial"/>
+        </w:rPr>
+        <w:t xml:space="preserve"> is the name of the image file. The image should be in the </w:t>
       </w:r>
       <w:r>
         <w:rPr>
@@ -700,116 +823,246 @@
         <w:rPr>
           <w:rFonts w:ascii="Arial" w:hAnsi="Arial" w:cs="Arial"/>
         </w:rPr>
-        <w:t>Ex. &lt;img src=”xxx.jpg” alt=”A sunflower in the rain”&gt;</w:t>
+        <w:t>Ex. &lt;</w:t>
+      </w:r>
+      <w:proofErr w:type="spellStart"/>
+      <w:r>
+        <w:rPr>
+          <w:rFonts w:ascii="Arial" w:hAnsi="Arial" w:cs="Arial"/>
+        </w:rPr>
+        <w:t>img</w:t>
+      </w:r>
+      <w:proofErr w:type="spellEnd"/>
+      <w:r>
+        <w:rPr>
+          <w:rFonts w:ascii="Arial" w:hAnsi="Arial" w:cs="Arial"/>
+        </w:rPr>
+        <w:t xml:space="preserve"> </w:t>
+      </w:r>
+      <w:proofErr w:type="spellStart"/>
+      <w:r>
+        <w:rPr>
+          <w:rFonts w:ascii="Arial" w:hAnsi="Arial" w:cs="Arial"/>
+        </w:rPr>
+        <w:t>src</w:t>
+      </w:r>
+      <w:proofErr w:type="spellEnd"/>
+      <w:r>
+        <w:rPr>
+          <w:rFonts w:ascii="Arial" w:hAnsi="Arial" w:cs="Arial"/>
+        </w:rPr>
+        <w:t>=”xxx.jpg” alt=”A sunflower in the rain”&gt;</w:t>
+      </w:r>
+    </w:p>
+    <w:p>
+      <w:pPr>
+        <w:pStyle w:val="ListParagraph"/>
+        <w:numPr>
+          <w:ilvl w:val="0"/>
+          <w:numId w:val="6"/>
+        </w:numPr>
+        <w:rPr>
+          <w:rFonts w:ascii="Arial" w:hAnsi="Arial" w:cs="Arial"/>
+        </w:rPr>
+      </w:pPr>
+      <w:r>
+        <w:rPr>
+          <w:rFonts w:ascii="Arial" w:hAnsi="Arial" w:cs="Arial"/>
+        </w:rPr>
+        <w:t>They can resize the photo on the screen with: &lt;</w:t>
+      </w:r>
+      <w:proofErr w:type="spellStart"/>
+      <w:r>
+        <w:rPr>
+          <w:rFonts w:ascii="Arial" w:hAnsi="Arial" w:cs="Arial"/>
+        </w:rPr>
+        <w:t>img</w:t>
+      </w:r>
+      <w:proofErr w:type="spellEnd"/>
+      <w:r>
+        <w:rPr>
+          <w:rFonts w:ascii="Arial" w:hAnsi="Arial" w:cs="Arial"/>
+        </w:rPr>
+        <w:t xml:space="preserve"> </w:t>
+      </w:r>
+      <w:proofErr w:type="spellStart"/>
+      <w:r>
+        <w:rPr>
+          <w:rFonts w:ascii="Arial" w:hAnsi="Arial" w:cs="Arial"/>
+        </w:rPr>
+        <w:t>src</w:t>
+      </w:r>
+      <w:proofErr w:type="spellEnd"/>
+      <w:r>
+        <w:rPr>
+          <w:rFonts w:ascii="Arial" w:hAnsi="Arial" w:cs="Arial"/>
+        </w:rPr>
+        <w:t>=”</w:t>
+      </w:r>
+      <w:proofErr w:type="spellStart"/>
+      <w:r>
+        <w:rPr>
+          <w:rFonts w:ascii="Arial" w:hAnsi="Arial" w:cs="Arial"/>
+        </w:rPr>
+        <w:t>xxxx.jpg”width</w:t>
+      </w:r>
+      <w:proofErr w:type="spellEnd"/>
+      <w:r>
+        <w:rPr>
+          <w:rFonts w:ascii="Arial" w:hAnsi="Arial" w:cs="Arial"/>
+        </w:rPr>
+        <w:t>=”some #”height=”some</w:t>
+      </w:r>
+      <w:r>
+        <w:rPr>
+          <w:rFonts w:ascii="Arial" w:hAnsi="Arial" w:cs="Arial"/>
+        </w:rPr>
+        <w:t xml:space="preserve"> #”/&gt;</w:t>
+      </w:r>
+    </w:p>
+    <w:p>
+      <w:pPr>
+        <w:pStyle w:val="ListParagraph"/>
+        <w:numPr>
+          <w:ilvl w:val="0"/>
+          <w:numId w:val="6"/>
+        </w:numPr>
+        <w:rPr>
+          <w:rFonts w:ascii="Arial" w:hAnsi="Arial" w:cs="Arial"/>
+        </w:rPr>
+      </w:pPr>
+      <w:r>
+        <w:rPr>
+          <w:rFonts w:ascii="Arial" w:hAnsi="Arial" w:cs="Arial"/>
+        </w:rPr>
+        <w:t>They can add a title by: &lt;</w:t>
+      </w:r>
+      <w:proofErr w:type="spellStart"/>
+      <w:r>
+        <w:rPr>
+          <w:rFonts w:ascii="Arial" w:hAnsi="Arial" w:cs="Arial"/>
+        </w:rPr>
+        <w:t>img</w:t>
+      </w:r>
+      <w:proofErr w:type="spellEnd"/>
+      <w:r>
+        <w:rPr>
+          <w:rFonts w:ascii="Arial" w:hAnsi="Arial" w:cs="Arial"/>
+        </w:rPr>
+        <w:t xml:space="preserve"> </w:t>
+      </w:r>
+      <w:proofErr w:type="spellStart"/>
+      <w:r>
+        <w:rPr>
+          <w:rFonts w:ascii="Arial" w:hAnsi="Arial" w:cs="Arial"/>
+        </w:rPr>
+        <w:t>src</w:t>
+      </w:r>
+      <w:proofErr w:type="spellEnd"/>
+      <w:r>
+        <w:rPr>
+          <w:rFonts w:ascii="Arial" w:hAnsi="Arial" w:cs="Arial"/>
+        </w:rPr>
+        <w:t>=”</w:t>
+      </w:r>
+      <w:proofErr w:type="spellStart"/>
+      <w:r>
+        <w:rPr>
+          <w:rFonts w:ascii="Arial" w:hAnsi="Arial" w:cs="Arial"/>
+        </w:rPr>
+        <w:t>xxxx.jpg”width</w:t>
+      </w:r>
+      <w:proofErr w:type="spellEnd"/>
+      <w:r>
+        <w:rPr>
+          <w:rFonts w:ascii="Arial" w:hAnsi="Arial" w:cs="Arial"/>
+        </w:rPr>
+        <w:t>=”some #”height=”some #” title=”This is my</w:t>
+      </w:r>
+      <w:r>
+        <w:rPr>
+          <w:rFonts w:ascii="Arial" w:hAnsi="Arial" w:cs="Arial"/>
+        </w:rPr>
+        <w:t xml:space="preserve"> </w:t>
+      </w:r>
+      <w:r>
+        <w:rPr>
+          <w:rFonts w:ascii="Arial" w:hAnsi="Arial" w:cs="Arial"/>
+        </w:rPr>
+        <w:t>photo...”/&gt;</w:t>
+      </w:r>
+    </w:p>
+    <w:p>
+      <w:pPr>
+        <w:pStyle w:val="ListParagraph"/>
+        <w:numPr>
+          <w:ilvl w:val="0"/>
+          <w:numId w:val="6"/>
+        </w:numPr>
+        <w:rPr>
+          <w:rFonts w:ascii="Arial" w:hAnsi="Arial" w:cs="Arial"/>
+        </w:rPr>
+      </w:pPr>
+      <w:r>
+        <w:rPr>
+          <w:rFonts w:ascii="Arial" w:hAnsi="Arial" w:cs="Arial"/>
+        </w:rPr>
+        <w:t>Give students time to experiment with placement, sizes, headings, and additional images.</w:t>
+      </w:r>
+    </w:p>
+    <w:p>
+      <w:pPr>
+        <w:pStyle w:val="ListParagraph"/>
+        <w:numPr>
+          <w:ilvl w:val="0"/>
+          <w:numId w:val="6"/>
+        </w:numPr>
+        <w:rPr>
+          <w:rFonts w:ascii="Arial" w:hAnsi="Arial" w:cs="Arial"/>
+          <w:strike/>
+          <w:highlight w:val="red"/>
+        </w:rPr>
+      </w:pPr>
+      <w:r>
+        <w:rPr>
+          <w:rFonts w:ascii="Arial" w:hAnsi="Arial" w:cs="Arial"/>
+          <w:strike/>
+          <w:highlight w:val="red"/>
+        </w:rPr>
+        <w:t xml:space="preserve">For students who finish early, you can have them view the filters and effects </w:t>
       </w:r>
       <w:bookmarkStart w:id="0" w:name="_GoBack"/>
       <w:bookmarkEnd w:id="0"/>
-    </w:p>
-    <w:p>
-      <w:pPr>
-        <w:pStyle w:val="ListParagraph"/>
-        <w:numPr>
-          <w:ilvl w:val="0"/>
-          <w:numId w:val="6"/>
-        </w:numPr>
-        <w:rPr>
-          <w:rFonts w:ascii="Arial" w:hAnsi="Arial" w:cs="Arial"/>
-        </w:rPr>
-      </w:pPr>
-      <w:r>
-        <w:rPr>
-          <w:rFonts w:ascii="Arial" w:hAnsi="Arial" w:cs="Arial"/>
-        </w:rPr>
-        <w:t>They can resize the photo on the screen with: &lt;img src=”xxxx.jpg”width=”some #”height=”some</w:t>
-      </w:r>
-      <w:r>
-        <w:rPr>
-          <w:rFonts w:ascii="Arial" w:hAnsi="Arial" w:cs="Arial"/>
-        </w:rPr>
-        <w:t xml:space="preserve"> #”/&gt;</w:t>
-      </w:r>
-    </w:p>
-    <w:p>
-      <w:pPr>
-        <w:pStyle w:val="ListParagraph"/>
-        <w:numPr>
-          <w:ilvl w:val="0"/>
-          <w:numId w:val="6"/>
-        </w:numPr>
-        <w:rPr>
-          <w:rFonts w:ascii="Arial" w:hAnsi="Arial" w:cs="Arial"/>
-        </w:rPr>
-      </w:pPr>
-      <w:r>
-        <w:rPr>
-          <w:rFonts w:ascii="Arial" w:hAnsi="Arial" w:cs="Arial"/>
-        </w:rPr>
-        <w:t>They can add a title by: &lt;img src=”xxxx.jpg”width=”some #”height=”some #” title=”This is my</w:t>
-      </w:r>
-      <w:r>
-        <w:rPr>
-          <w:rFonts w:ascii="Arial" w:hAnsi="Arial" w:cs="Arial"/>
+      <w:r>
+        <w:rPr>
+          <w:rFonts w:ascii="Arial" w:hAnsi="Arial" w:cs="Arial"/>
+          <w:strike/>
+          <w:highlight w:val="red"/>
+        </w:rPr>
+        <w:t>section of</w:t>
+      </w:r>
+      <w:r>
+        <w:rPr>
+          <w:rFonts w:ascii="Arial" w:hAnsi="Arial" w:cs="Arial"/>
+          <w:strike/>
+          <w:highlight w:val="red"/>
         </w:rPr>
         <w:t xml:space="preserve"> </w:t>
       </w:r>
       <w:r>
         <w:rPr>
           <w:rFonts w:ascii="Arial" w:hAnsi="Arial" w:cs="Arial"/>
-        </w:rPr>
-        <w:t>photo...”/&gt;</w:t>
-      </w:r>
-    </w:p>
-    <w:p>
-      <w:pPr>
-        <w:pStyle w:val="ListParagraph"/>
-        <w:numPr>
-          <w:ilvl w:val="0"/>
-          <w:numId w:val="6"/>
-        </w:numPr>
-        <w:rPr>
-          <w:rFonts w:ascii="Arial" w:hAnsi="Arial" w:cs="Arial"/>
-        </w:rPr>
-      </w:pPr>
-      <w:r>
-        <w:rPr>
-          <w:rFonts w:ascii="Arial" w:hAnsi="Arial" w:cs="Arial"/>
-        </w:rPr>
-        <w:t>Give students time to experiment with placement, sizes, headings, and additional images.</w:t>
-      </w:r>
-    </w:p>
-    <w:p>
-      <w:pPr>
-        <w:pStyle w:val="ListParagraph"/>
-        <w:numPr>
-          <w:ilvl w:val="0"/>
-          <w:numId w:val="6"/>
-        </w:numPr>
-        <w:rPr>
-          <w:rFonts w:ascii="Arial" w:hAnsi="Arial" w:cs="Arial"/>
-        </w:rPr>
-      </w:pPr>
-      <w:r>
-        <w:rPr>
-          <w:rFonts w:ascii="Arial" w:hAnsi="Arial" w:cs="Arial"/>
-        </w:rPr>
-        <w:t>For students who finish early, you can have them view the filters and effects section of</w:t>
-      </w:r>
-      <w:r>
-        <w:rPr>
-          <w:rFonts w:ascii="Arial" w:hAnsi="Arial" w:cs="Arial"/>
-        </w:rPr>
-        <w:t xml:space="preserve"> </w:t>
-      </w:r>
-      <w:r>
-        <w:rPr>
-          <w:rFonts w:ascii="Arial" w:hAnsi="Arial" w:cs="Arial"/>
+          <w:strike/>
           <w:color w:val="0000FF"/>
+          <w:highlight w:val="red"/>
         </w:rPr>
         <w:t xml:space="preserve">http://www.georgebenainous.com/web </w:t>
       </w:r>
       <w:r>
         <w:rPr>
           <w:rFonts w:ascii="Arial" w:hAnsi="Arial" w:cs="Arial"/>
+          <w:strike/>
+          <w:highlight w:val="red"/>
         </w:rPr>
         <w:t>and try modifying their images.</w:t>
       </w:r>
@@ -838,20 +1091,44 @@
         </w:numPr>
         <w:rPr>
           <w:rFonts w:ascii="Arial" w:hAnsi="Arial" w:cs="Arial"/>
-        </w:rPr>
-      </w:pPr>
-      <w:r>
-        <w:rPr>
-          <w:rFonts w:ascii="Arial" w:hAnsi="Arial" w:cs="Arial"/>
+          <w:strike/>
+          <w:highlight w:val="red"/>
+        </w:rPr>
+      </w:pPr>
+      <w:r>
+        <w:rPr>
+          <w:rFonts w:ascii="Arial" w:hAnsi="Arial" w:cs="Arial"/>
+          <w:strike/>
           <w:color w:val="0000FF"/>
+          <w:highlight w:val="red"/>
         </w:rPr>
         <w:t xml:space="preserve">http://www.georgebenainous.com/web </w:t>
       </w:r>
       <w:r>
         <w:rPr>
           <w:rFonts w:ascii="Arial" w:hAnsi="Arial" w:cs="Arial"/>
-        </w:rPr>
-        <w:t xml:space="preserve">(photoshop—filters/effects) </w:t>
+          <w:strike/>
+          <w:highlight w:val="red"/>
+        </w:rPr>
+        <w:t>(</w:t>
+      </w:r>
+      <w:proofErr w:type="spellStart"/>
+      <w:r>
+        <w:rPr>
+          <w:rFonts w:ascii="Arial" w:hAnsi="Arial" w:cs="Arial"/>
+          <w:strike/>
+          <w:highlight w:val="red"/>
+        </w:rPr>
+        <w:t>photoshop</w:t>
+      </w:r>
+      <w:proofErr w:type="spellEnd"/>
+      <w:r>
+        <w:rPr>
+          <w:rFonts w:ascii="Arial" w:hAnsi="Arial" w:cs="Arial"/>
+          <w:strike/>
+          <w:highlight w:val="red"/>
+        </w:rPr>
+        <w:t xml:space="preserve">—filters/effects) </w:t>
       </w:r>
     </w:p>
     <w:p>
@@ -863,6 +1140,8 @@
         </w:numPr>
         <w:rPr>
           <w:rFonts w:ascii="Arial" w:hAnsi="Arial" w:cs="Arial"/>
+          <w:strike/>
+          <w:highlight w:val="red"/>
         </w:rPr>
       </w:pPr>
       <w:hyperlink r:id="rId6" w:history="1">
@@ -870,6 +1149,8 @@
           <w:rPr>
             <w:rStyle w:val="Hyperlink"/>
             <w:rFonts w:ascii="Arial" w:hAnsi="Arial" w:cs="Arial"/>
+            <w:strike/>
+            <w:highlight w:val="red"/>
             <w:u w:val="none"/>
           </w:rPr>
           <w:t>http://morph.cs.st-andrews.ac.uk/</w:t>
@@ -885,12 +1166,16 @@
         </w:numPr>
         <w:rPr>
           <w:rFonts w:ascii="Arial" w:hAnsi="Arial" w:cs="Arial"/>
-        </w:rPr>
-      </w:pPr>
-      <w:r>
-        <w:rPr>
-          <w:rFonts w:ascii="Arial" w:hAnsi="Arial" w:cs="Arial"/>
+          <w:strike/>
+          <w:highlight w:val="red"/>
+        </w:rPr>
+      </w:pPr>
+      <w:r>
+        <w:rPr>
+          <w:rFonts w:ascii="Arial" w:hAnsi="Arial" w:cs="Arial"/>
+          <w:strike/>
           <w:color w:val="0000FF"/>
+          <w:highlight w:val="red"/>
         </w:rPr>
         <w:t>https://www.photoshop.com/express</w:t>
       </w:r>
@@ -2072,6 +2357,18 @@
       <w:u w:val="single"/>
     </w:rPr>
   </w:style>
+  <w:style w:type="character" w:styleId="FollowedHyperlink">
+    <w:name w:val="FollowedHyperlink"/>
+    <w:basedOn w:val="DefaultParagraphFont"/>
+    <w:uiPriority w:val="99"/>
+    <w:semiHidden/>
+    <w:unhideWhenUsed/>
+    <w:rsid w:val="0098490E"/>
+    <w:rPr>
+      <w:color w:val="800080" w:themeColor="followedHyperlink"/>
+      <w:u w:val="single"/>
+    </w:rPr>
+  </w:style>
 </w:styles>
 </file>
 
@@ -2285,6 +2582,18 @@
     <w:rsid w:val="00AD00A8"/>
     <w:rPr>
       <w:color w:val="0000FF" w:themeColor="hyperlink"/>
+      <w:u w:val="single"/>
+    </w:rPr>
+  </w:style>
+  <w:style w:type="character" w:styleId="FollowedHyperlink">
+    <w:name w:val="FollowedHyperlink"/>
+    <w:basedOn w:val="DefaultParagraphFont"/>
+    <w:uiPriority w:val="99"/>
+    <w:semiHidden/>
+    <w:unhideWhenUsed/>
+    <w:rsid w:val="0098490E"/>
+    <w:rPr>
+      <w:color w:val="800080" w:themeColor="followedHyperlink"/>
       <w:u w:val="single"/>
     </w:rPr>
   </w:style>

</xml_diff>